<commit_message>
Adatbázis órai munka 1218, és HÁZI
</commit_message>
<xml_diff>
--- a/Frontend_Javascript_React/hf1212Frontend.docx
+++ b/Frontend_Javascript_React/hf1212Frontend.docx
@@ -46,12 +46,14 @@
           <w:rFonts w:ascii="Comic Sans MS" w:hAnsi="Comic Sans MS"/>
         </w:rPr>
       </w:pPr>
+      <w:proofErr w:type="spellStart"/>
       <w:r>
         <w:rPr>
           <w:rFonts w:ascii="Comic Sans MS" w:hAnsi="Comic Sans MS"/>
         </w:rPr>
         <w:t>wsl</w:t>
       </w:r>
+      <w:proofErr w:type="spellEnd"/>
     </w:p>
     <w:p>
       <w:pPr>
@@ -105,7 +107,28 @@
         <w:rPr>
           <w:rFonts w:ascii="Comic Sans MS" w:hAnsi="Comic Sans MS"/>
         </w:rPr>
-        <w:t>valami akkor special</w:t>
+        <w:t xml:space="preserve">valami akkor </w:t>
+      </w:r>
+      <w:proofErr w:type="spellStart"/>
+      <w:r>
+        <w:rPr>
+          <w:rFonts w:ascii="Comic Sans MS" w:hAnsi="Comic Sans MS"/>
+        </w:rPr>
+        <w:t>special</w:t>
+      </w:r>
+      <w:proofErr w:type="spellEnd"/>
+    </w:p>
+    <w:p>
+      <w:pPr>
+        <w:rPr>
+          <w:rFonts w:ascii="Comic Sans MS" w:hAnsi="Comic Sans MS"/>
+        </w:rPr>
+      </w:pPr>
+      <w:r>
+        <w:rPr>
+          <w:rFonts w:ascii="Comic Sans MS" w:hAnsi="Comic Sans MS"/>
+        </w:rPr>
+        <w:t>172.26.17.48</w:t>
       </w:r>
     </w:p>
     <w:p>
@@ -140,12 +163,14 @@
           <w:rFonts w:ascii="Comic Sans MS" w:hAnsi="Comic Sans MS"/>
         </w:rPr>
       </w:pPr>
+      <w:proofErr w:type="spellStart"/>
       <w:r>
         <w:rPr>
           <w:rFonts w:ascii="Comic Sans MS" w:hAnsi="Comic Sans MS"/>
         </w:rPr>
         <w:t>admin</w:t>
       </w:r>
+      <w:proofErr w:type="spellEnd"/>
       <w:r>
         <w:rPr>
           <w:rFonts w:ascii="Comic Sans MS" w:hAnsi="Comic Sans MS"/>
@@ -196,6 +221,7 @@
           <w:rFonts w:ascii="Comic Sans MS" w:hAnsi="Comic Sans MS"/>
           <w:noProof/>
         </w:rPr>
+        <w:lastRenderedPageBreak/>
         <w:drawing>
           <wp:inline distT="0" distB="0" distL="0" distR="0" wp14:anchorId="07D6DF4E" wp14:editId="42AAF4C1">
             <wp:extent cx="2760302" cy="1552670"/>
@@ -325,67 +351,103 @@
         <w:rPr>
           <w:rFonts w:ascii="Comic Sans MS" w:hAnsi="Comic Sans MS"/>
         </w:rPr>
+        <w:t>minden kijelöl és leállít</w:t>
+      </w:r>
+    </w:p>
+    <w:p>
+      <w:pPr>
+        <w:rPr>
+          <w:rFonts w:ascii="Comic Sans MS" w:hAnsi="Comic Sans MS"/>
+        </w:rPr>
+      </w:pPr>
+    </w:p>
+    <w:p>
+      <w:pPr>
+        <w:rPr>
+          <w:rFonts w:ascii="Comic Sans MS" w:hAnsi="Comic Sans MS"/>
+        </w:rPr>
+      </w:pPr>
+      <w:proofErr w:type="spellStart"/>
+      <w:r>
+        <w:rPr>
+          <w:rFonts w:ascii="Comic Sans MS" w:hAnsi="Comic Sans MS"/>
+        </w:rPr>
+        <w:t>Stack</w:t>
+      </w:r>
+      <w:proofErr w:type="spellEnd"/>
+      <w:r>
+        <w:rPr>
+          <w:rFonts w:ascii="Comic Sans MS" w:hAnsi="Comic Sans MS"/>
+        </w:rPr>
+        <w:t xml:space="preserve"> szerint rendezés</w:t>
+      </w:r>
+    </w:p>
+    <w:p>
+      <w:pPr>
+        <w:rPr>
+          <w:rFonts w:ascii="Comic Sans MS" w:hAnsi="Comic Sans MS"/>
+        </w:rPr>
+      </w:pPr>
+      <w:r>
+        <w:rPr>
+          <w:rFonts w:ascii="Comic Sans MS" w:hAnsi="Comic Sans MS"/>
+        </w:rPr>
+        <w:t xml:space="preserve">és </w:t>
+      </w:r>
+      <w:proofErr w:type="spellStart"/>
+      <w:r>
+        <w:rPr>
+          <w:rFonts w:ascii="Comic Sans MS" w:hAnsi="Comic Sans MS"/>
+        </w:rPr>
+        <w:t>docker_react_laravel</w:t>
+      </w:r>
+      <w:proofErr w:type="spellEnd"/>
+      <w:r>
+        <w:rPr>
+          <w:rFonts w:ascii="Comic Sans MS" w:hAnsi="Comic Sans MS"/>
+        </w:rPr>
+        <w:t xml:space="preserve">   </w:t>
+      </w:r>
+      <w:proofErr w:type="spellStart"/>
+      <w:r>
+        <w:rPr>
+          <w:rFonts w:ascii="Comic Sans MS" w:hAnsi="Comic Sans MS"/>
+        </w:rPr>
+        <w:t>ek</w:t>
+      </w:r>
+      <w:proofErr w:type="spellEnd"/>
+      <w:r>
+        <w:rPr>
+          <w:rFonts w:ascii="Comic Sans MS" w:hAnsi="Comic Sans MS"/>
+        </w:rPr>
+        <w:t xml:space="preserve"> kiválasztása</w:t>
+      </w:r>
+    </w:p>
+    <w:p>
+      <w:pPr>
+        <w:rPr>
+          <w:rFonts w:ascii="Comic Sans MS" w:hAnsi="Comic Sans MS"/>
+        </w:rPr>
+      </w:pPr>
+      <w:r>
+        <w:rPr>
+          <w:rFonts w:ascii="Comic Sans MS" w:hAnsi="Comic Sans MS"/>
+        </w:rPr>
+        <w:t>És indítása</w:t>
+      </w:r>
+    </w:p>
+    <w:p>
+      <w:pPr>
+        <w:rPr>
+          <w:rFonts w:ascii="Comic Sans MS" w:hAnsi="Comic Sans MS"/>
+        </w:rPr>
+      </w:pPr>
+      <w:r>
+        <w:rPr>
+          <w:rFonts w:ascii="Comic Sans MS" w:hAnsi="Comic Sans MS"/>
+          <w:noProof/>
+        </w:rPr>
         <w:lastRenderedPageBreak/>
-        <w:t>minden kijelöl és leállít</w:t>
-      </w:r>
-    </w:p>
-    <w:p>
-      <w:pPr>
-        <w:rPr>
-          <w:rFonts w:ascii="Comic Sans MS" w:hAnsi="Comic Sans MS"/>
-        </w:rPr>
-      </w:pPr>
-    </w:p>
-    <w:p>
-      <w:pPr>
-        <w:rPr>
-          <w:rFonts w:ascii="Comic Sans MS" w:hAnsi="Comic Sans MS"/>
-        </w:rPr>
-      </w:pPr>
-      <w:r>
-        <w:rPr>
-          <w:rFonts w:ascii="Comic Sans MS" w:hAnsi="Comic Sans MS"/>
-        </w:rPr>
-        <w:t>Stack szerint rendezés</w:t>
-      </w:r>
-    </w:p>
-    <w:p>
-      <w:pPr>
-        <w:rPr>
-          <w:rFonts w:ascii="Comic Sans MS" w:hAnsi="Comic Sans MS"/>
-        </w:rPr>
-      </w:pPr>
-      <w:r>
-        <w:rPr>
-          <w:rFonts w:ascii="Comic Sans MS" w:hAnsi="Comic Sans MS"/>
-        </w:rPr>
-        <w:t>és docker_react_laravel   ek kiválasztása</w:t>
-      </w:r>
-    </w:p>
-    <w:p>
-      <w:pPr>
-        <w:rPr>
-          <w:rFonts w:ascii="Comic Sans MS" w:hAnsi="Comic Sans MS"/>
-        </w:rPr>
-      </w:pPr>
-      <w:r>
-        <w:rPr>
-          <w:rFonts w:ascii="Comic Sans MS" w:hAnsi="Comic Sans MS"/>
-        </w:rPr>
-        <w:t>És indítása</w:t>
-      </w:r>
-    </w:p>
-    <w:p>
-      <w:pPr>
-        <w:rPr>
-          <w:rFonts w:ascii="Comic Sans MS" w:hAnsi="Comic Sans MS"/>
-        </w:rPr>
-      </w:pPr>
-      <w:r>
-        <w:rPr>
-          <w:rFonts w:ascii="Comic Sans MS" w:hAnsi="Comic Sans MS"/>
-          <w:noProof/>
-        </w:rPr>
         <w:drawing>
           <wp:inline distT="0" distB="0" distL="0" distR="0" wp14:anchorId="5C4530ED" wp14:editId="0493BE7D">
             <wp:extent cx="3903051" cy="2195466"/>
@@ -466,7 +528,21 @@
         <w:rPr>
           <w:rFonts w:ascii="Comic Sans MS" w:hAnsi="Comic Sans MS"/>
         </w:rPr>
-        <w:t>Hálózatban a köveltkező beírása</w:t>
+        <w:t xml:space="preserve">Hálózatban a </w:t>
+      </w:r>
+      <w:proofErr w:type="spellStart"/>
+      <w:r>
+        <w:rPr>
+          <w:rFonts w:ascii="Comic Sans MS" w:hAnsi="Comic Sans MS"/>
+        </w:rPr>
+        <w:t>köveltkező</w:t>
+      </w:r>
+      <w:proofErr w:type="spellEnd"/>
+      <w:r>
+        <w:rPr>
+          <w:rFonts w:ascii="Comic Sans MS" w:hAnsi="Comic Sans MS"/>
+        </w:rPr>
+        <w:t xml:space="preserve"> beírása</w:t>
       </w:r>
     </w:p>
     <w:p>
@@ -544,7 +620,6 @@
           <w:rFonts w:ascii="Comic Sans MS" w:hAnsi="Comic Sans MS"/>
           <w:noProof/>
         </w:rPr>
-        <w:lastRenderedPageBreak/>
         <w:drawing>
           <wp:inline distT="0" distB="0" distL="0" distR="0" wp14:anchorId="5E2221B8" wp14:editId="72E194E4">
             <wp:extent cx="5273643" cy="2966424"/>
@@ -605,6 +680,7 @@
         <w:rPr>
           <w:rFonts w:ascii="Comic Sans MS" w:hAnsi="Comic Sans MS"/>
         </w:rPr>
+        <w:lastRenderedPageBreak/>
         <w:t>Itt az elérési útvonal</w:t>
       </w:r>
     </w:p>
@@ -614,6 +690,7 @@
           <w:rFonts w:ascii="Comic Sans MS" w:hAnsi="Comic Sans MS"/>
         </w:rPr>
       </w:pPr>
+      <w:bookmarkStart w:id="0" w:name="_Hlk153795124"/>
       <w:r>
         <w:rPr>
           <w:rFonts w:ascii="Comic Sans MS" w:hAnsi="Comic Sans MS"/>
@@ -639,19 +716,36 @@
           <w:rFonts w:ascii="Comic Sans MS" w:hAnsi="Comic Sans MS"/>
         </w:rPr>
       </w:pPr>
-    </w:p>
-    <w:p>
-      <w:pPr>
-        <w:rPr>
-          <w:rFonts w:ascii="Comic Sans MS" w:hAnsi="Comic Sans MS"/>
-        </w:rPr>
-      </w:pPr>
-      <w:r>
-        <w:rPr>
-          <w:rFonts w:ascii="Comic Sans MS" w:hAnsi="Comic Sans MS"/>
-        </w:rPr>
-        <w:t>VS Code</w:t>
-      </w:r>
+      <w:bookmarkStart w:id="1" w:name="_Hlk153795131"/>
+      <w:bookmarkEnd w:id="0"/>
+      <w:r>
+        <w:rPr>
+          <w:rFonts w:ascii="Comic Sans MS" w:hAnsi="Comic Sans MS"/>
+        </w:rPr>
+        <w:t>172.26.17.48</w:t>
+      </w:r>
+    </w:p>
+    <w:bookmarkEnd w:id="1"/>
+    <w:p>
+      <w:pPr>
+        <w:rPr>
+          <w:rFonts w:ascii="Comic Sans MS" w:hAnsi="Comic Sans MS"/>
+        </w:rPr>
+      </w:pPr>
+      <w:r>
+        <w:rPr>
+          <w:rFonts w:ascii="Comic Sans MS" w:hAnsi="Comic Sans MS"/>
+        </w:rPr>
+        <w:t xml:space="preserve">VS </w:t>
+      </w:r>
+      <w:proofErr w:type="spellStart"/>
+      <w:r>
+        <w:rPr>
+          <w:rFonts w:ascii="Comic Sans MS" w:hAnsi="Comic Sans MS"/>
+        </w:rPr>
+        <w:t>Code</w:t>
+      </w:r>
+      <w:proofErr w:type="spellEnd"/>
     </w:p>
     <w:p>
       <w:pPr>
@@ -761,7 +855,6 @@
           <w:rFonts w:ascii="Comic Sans MS" w:hAnsi="Comic Sans MS"/>
           <w:noProof/>
         </w:rPr>
-        <w:lastRenderedPageBreak/>
         <w:drawing>
           <wp:inline distT="0" distB="0" distL="0" distR="0" wp14:anchorId="200DB368" wp14:editId="48A85DD2">
             <wp:extent cx="4218915" cy="2373140"/>
@@ -864,21 +957,69 @@
           <w:b/>
           <w:bCs/>
         </w:rPr>
-        <w:t>Gyerek KOmponens</w:t>
-      </w:r>
-    </w:p>
-    <w:p>
-      <w:pPr>
-        <w:rPr>
-          <w:rFonts w:ascii="Comic Sans MS" w:hAnsi="Comic Sans MS"/>
-        </w:rPr>
-      </w:pPr>
-      <w:r>
-        <w:rPr>
-          <w:rFonts w:ascii="Comic Sans MS" w:hAnsi="Comic Sans MS"/>
-        </w:rPr>
-        <w:t>functioin Koom (props){</w:t>
-      </w:r>
+        <w:t xml:space="preserve">Gyerek </w:t>
+      </w:r>
+      <w:proofErr w:type="spellStart"/>
+      <w:r>
+        <w:rPr>
+          <w:rFonts w:ascii="Comic Sans MS" w:hAnsi="Comic Sans MS"/>
+          <w:b/>
+          <w:bCs/>
+        </w:rPr>
+        <w:t>KOmponens</w:t>
+      </w:r>
+      <w:proofErr w:type="spellEnd"/>
+    </w:p>
+    <w:p>
+      <w:pPr>
+        <w:rPr>
+          <w:rFonts w:ascii="Comic Sans MS" w:hAnsi="Comic Sans MS"/>
+        </w:rPr>
+      </w:pPr>
+      <w:proofErr w:type="spellStart"/>
+      <w:r>
+        <w:rPr>
+          <w:rFonts w:ascii="Comic Sans MS" w:hAnsi="Comic Sans MS"/>
+        </w:rPr>
+        <w:t>functioin</w:t>
+      </w:r>
+      <w:proofErr w:type="spellEnd"/>
+      <w:r>
+        <w:rPr>
+          <w:rFonts w:ascii="Comic Sans MS" w:hAnsi="Comic Sans MS"/>
+        </w:rPr>
+        <w:t xml:space="preserve"> </w:t>
+      </w:r>
+      <w:proofErr w:type="spellStart"/>
+      <w:r>
+        <w:rPr>
+          <w:rFonts w:ascii="Comic Sans MS" w:hAnsi="Comic Sans MS"/>
+        </w:rPr>
+        <w:t>Koom</w:t>
+      </w:r>
+      <w:proofErr w:type="spellEnd"/>
+      <w:r>
+        <w:rPr>
+          <w:rFonts w:ascii="Comic Sans MS" w:hAnsi="Comic Sans MS"/>
+        </w:rPr>
+        <w:t xml:space="preserve"> (</w:t>
+      </w:r>
+      <w:proofErr w:type="spellStart"/>
+      <w:r>
+        <w:rPr>
+          <w:rFonts w:ascii="Comic Sans MS" w:hAnsi="Comic Sans MS"/>
+        </w:rPr>
+        <w:t>props</w:t>
+      </w:r>
+      <w:proofErr w:type="spellEnd"/>
+      <w:proofErr w:type="gramStart"/>
+      <w:r>
+        <w:rPr>
+          <w:rFonts w:ascii="Comic Sans MS" w:hAnsi="Comic Sans MS"/>
+        </w:rPr>
+        <w:t>){</w:t>
+      </w:r>
+      <w:proofErr w:type="gramEnd"/>
     </w:p>
     <w:p>
       <w:pPr>
@@ -891,7 +1032,34 @@
           <w:rFonts w:ascii="Comic Sans MS" w:hAnsi="Comic Sans MS"/>
         </w:rPr>
         <w:tab/>
-        <w:t>function h1(){}</w:t>
+      </w:r>
+      <w:proofErr w:type="spellStart"/>
+      <w:r>
+        <w:rPr>
+          <w:rFonts w:ascii="Comic Sans MS" w:hAnsi="Comic Sans MS"/>
+        </w:rPr>
+        <w:t>function</w:t>
+      </w:r>
+      <w:proofErr w:type="spellEnd"/>
+      <w:r>
+        <w:rPr>
+          <w:rFonts w:ascii="Comic Sans MS" w:hAnsi="Comic Sans MS"/>
+        </w:rPr>
+        <w:t xml:space="preserve"> h1</w:t>
+      </w:r>
+      <w:proofErr w:type="gramStart"/>
+      <w:r>
+        <w:rPr>
+          <w:rFonts w:ascii="Comic Sans MS" w:hAnsi="Comic Sans MS"/>
+        </w:rPr>
+        <w:t>(){</w:t>
+      </w:r>
+      <w:proofErr w:type="gramEnd"/>
+      <w:r>
+        <w:rPr>
+          <w:rFonts w:ascii="Comic Sans MS" w:hAnsi="Comic Sans MS"/>
+        </w:rPr>
+        <w:t>}</w:t>
       </w:r>
     </w:p>
     <w:p>
@@ -908,11 +1076,19 @@
           <w:rFonts w:ascii="Comic Sans MS" w:hAnsi="Comic Sans MS"/>
         </w:rPr>
       </w:pPr>
-      <w:r>
-        <w:rPr>
-          <w:rFonts w:ascii="Comic Sans MS" w:hAnsi="Comic Sans MS"/>
-        </w:rPr>
-        <w:t>return (</w:t>
+      <w:proofErr w:type="spellStart"/>
+      <w:r>
+        <w:rPr>
+          <w:rFonts w:ascii="Comic Sans MS" w:hAnsi="Comic Sans MS"/>
+        </w:rPr>
+        <w:t>return</w:t>
+      </w:r>
+      <w:proofErr w:type="spellEnd"/>
+      <w:r>
+        <w:rPr>
+          <w:rFonts w:ascii="Comic Sans MS" w:hAnsi="Comic Sans MS"/>
+        </w:rPr>
+        <w:t xml:space="preserve"> (</w:t>
       </w:r>
     </w:p>
     <w:p>
@@ -926,14 +1102,30 @@
         <w:rPr>
           <w:rFonts w:ascii="Comic Sans MS" w:hAnsi="Comic Sans MS"/>
         </w:rPr>
-        <w:t>&lt;h1 onclick={</w:t>
-      </w:r>
+        <w:t xml:space="preserve">&lt;h1 </w:t>
+      </w:r>
+      <w:proofErr w:type="spellStart"/>
+      <w:r>
+        <w:rPr>
+          <w:rFonts w:ascii="Comic Sans MS" w:hAnsi="Comic Sans MS"/>
+        </w:rPr>
+        <w:t>onclick</w:t>
+      </w:r>
+      <w:proofErr w:type="spellEnd"/>
+      <w:r>
+        <w:rPr>
+          <w:rFonts w:ascii="Comic Sans MS" w:hAnsi="Comic Sans MS"/>
+        </w:rPr>
+        <w:t>={</w:t>
+      </w:r>
+      <w:proofErr w:type="spellStart"/>
       <w:r>
         <w:rPr>
           <w:rFonts w:ascii="Comic Sans MS" w:hAnsi="Comic Sans MS"/>
         </w:rPr>
         <w:t>fn</w:t>
       </w:r>
+      <w:proofErr w:type="spellEnd"/>
       <w:r>
         <w:rPr>
           <w:rFonts w:ascii="Comic Sans MS" w:hAnsi="Comic Sans MS"/>
@@ -952,7 +1144,21 @@
         <w:rPr>
           <w:rFonts w:ascii="Comic Sans MS" w:hAnsi="Comic Sans MS"/>
         </w:rPr>
-        <w:t>{props.nev}</w:t>
+        <w:t>{</w:t>
+      </w:r>
+      <w:proofErr w:type="spellStart"/>
+      <w:r>
+        <w:rPr>
+          <w:rFonts w:ascii="Comic Sans MS" w:hAnsi="Comic Sans MS"/>
+        </w:rPr>
+        <w:t>props.nev</w:t>
+      </w:r>
+      <w:proofErr w:type="spellEnd"/>
+      <w:r>
+        <w:rPr>
+          <w:rFonts w:ascii="Comic Sans MS" w:hAnsi="Comic Sans MS"/>
+        </w:rPr>
+        <w:t>}</w:t>
       </w:r>
     </w:p>
     <w:p>
@@ -1020,6 +1226,7 @@
           <w:szCs w:val="28"/>
         </w:rPr>
       </w:pPr>
+      <w:proofErr w:type="spellStart"/>
       <w:r>
         <w:rPr>
           <w:rFonts w:ascii="Comic Sans MS" w:hAnsi="Comic Sans MS"/>
@@ -1031,6 +1238,7 @@
         <w:lastRenderedPageBreak/>
         <w:t>TicTacTo</w:t>
       </w:r>
+      <w:proofErr w:type="spellEnd"/>
     </w:p>
     <w:p>
       <w:pPr>
@@ -1050,7 +1258,21 @@
         <w:rPr>
           <w:rFonts w:ascii="Comic Sans MS" w:hAnsi="Comic Sans MS"/>
         </w:rPr>
-        <w:t xml:space="preserve"> komponens -&gt; Lista= [”0”, ”X”, ””, </w:t>
+        <w:t xml:space="preserve"> komponens -&gt; Lista= [”0”</w:t>
+      </w:r>
+      <w:proofErr w:type="gramStart"/>
+      <w:r>
+        <w:rPr>
+          <w:rFonts w:ascii="Comic Sans MS" w:hAnsi="Comic Sans MS"/>
+        </w:rPr>
+        <w:t>, ”X</w:t>
+      </w:r>
+      <w:proofErr w:type="gramEnd"/>
+      <w:r>
+        <w:rPr>
+          <w:rFonts w:ascii="Comic Sans MS" w:hAnsi="Comic Sans MS"/>
+        </w:rPr>
+        <w:t xml:space="preserve">”, ””, </w:t>
       </w:r>
       <w:r>
         <w:rPr>
@@ -1084,6 +1306,7 @@
           <w:rFonts w:ascii="Comic Sans MS" w:hAnsi="Comic Sans MS"/>
         </w:rPr>
       </w:pPr>
+      <w:proofErr w:type="spellStart"/>
       <w:r>
         <w:rPr>
           <w:rFonts w:ascii="Comic Sans MS" w:hAnsi="Comic Sans MS"/>
@@ -1092,6 +1315,7 @@
         </w:rPr>
         <w:t>Jatekter</w:t>
       </w:r>
+      <w:proofErr w:type="spellEnd"/>
       <w:r>
         <w:rPr>
           <w:rFonts w:ascii="Comic Sans MS" w:hAnsi="Comic Sans MS"/>
@@ -1159,6 +1383,7 @@
           <w:shd w:val="clear" w:color="auto" w:fill="000000"/>
         </w:rPr>
       </w:pPr>
+      <w:proofErr w:type="spellStart"/>
       <w:r>
         <w:rPr>
           <w:rFonts w:ascii="Consolas" w:hAnsi="Consolas"/>
@@ -1167,8 +1392,53 @@
           <w:szCs w:val="23"/>
           <w:shd w:val="clear" w:color="auto" w:fill="000000"/>
         </w:rPr>
-        <w:t>npm i -D react-router-dom</w:t>
-      </w:r>
+        <w:t>npm</w:t>
+      </w:r>
+      <w:proofErr w:type="spellEnd"/>
+      <w:r>
+        <w:rPr>
+          <w:rFonts w:ascii="Consolas" w:hAnsi="Consolas"/>
+          <w:color w:val="FFFFFF"/>
+          <w:sz w:val="23"/>
+          <w:szCs w:val="23"/>
+          <w:shd w:val="clear" w:color="auto" w:fill="000000"/>
+        </w:rPr>
+        <w:t xml:space="preserve"> i -D </w:t>
+      </w:r>
+      <w:proofErr w:type="spellStart"/>
+      <w:r>
+        <w:rPr>
+          <w:rFonts w:ascii="Consolas" w:hAnsi="Consolas"/>
+          <w:color w:val="FFFFFF"/>
+          <w:sz w:val="23"/>
+          <w:szCs w:val="23"/>
+          <w:shd w:val="clear" w:color="auto" w:fill="000000"/>
+        </w:rPr>
+        <w:t>react</w:t>
+      </w:r>
+      <w:proofErr w:type="spellEnd"/>
+      <w:r>
+        <w:rPr>
+          <w:rFonts w:ascii="Consolas" w:hAnsi="Consolas"/>
+          <w:color w:val="FFFFFF"/>
+          <w:sz w:val="23"/>
+          <w:szCs w:val="23"/>
+          <w:shd w:val="clear" w:color="auto" w:fill="000000"/>
+        </w:rPr>
+        <w:t>-router-</w:t>
+      </w:r>
+      <w:proofErr w:type="spellStart"/>
+      <w:r>
+        <w:rPr>
+          <w:rFonts w:ascii="Consolas" w:hAnsi="Consolas"/>
+          <w:color w:val="FFFFFF"/>
+          <w:sz w:val="23"/>
+          <w:szCs w:val="23"/>
+          <w:shd w:val="clear" w:color="auto" w:fill="000000"/>
+        </w:rPr>
+        <w:t>dom</w:t>
+      </w:r>
+      <w:proofErr w:type="spellEnd"/>
     </w:p>
     <w:p>
       <w:pPr>
@@ -1260,16 +1530,17 @@
           <w:sz w:val="44"/>
           <w:szCs w:val="44"/>
         </w:rPr>
-        <w:t xml:space="preserve">HÁZI FELADAT </w:t>
-      </w:r>
-      <w:r>
+        <w:t>HÁZI FELADAT 12.19 RE KELL</w:t>
+      </w:r>
+    </w:p>
+    <w:p>
+      <w:pPr>
         <w:rPr>
           <w:rFonts w:ascii="Comic Sans MS" w:hAnsi="Comic Sans MS"/>
           <w:sz w:val="44"/>
           <w:szCs w:val="44"/>
         </w:rPr>
-        <w:t>12.19 RE KELL</w:t>
-      </w:r>
+      </w:pPr>
     </w:p>
     <w:p>
       <w:pPr>
@@ -1279,99 +1550,184 @@
           <w:szCs w:val="44"/>
         </w:rPr>
       </w:pPr>
-    </w:p>
-    <w:p>
-      <w:pPr>
+      <w:proofErr w:type="spellStart"/>
+      <w:r>
         <w:rPr>
           <w:rFonts w:ascii="Comic Sans MS" w:hAnsi="Comic Sans MS"/>
           <w:sz w:val="44"/>
           <w:szCs w:val="44"/>
         </w:rPr>
-      </w:pPr>
+        <w:t>Tic</w:t>
+      </w:r>
+      <w:proofErr w:type="spellEnd"/>
       <w:r>
         <w:rPr>
           <w:rFonts w:ascii="Comic Sans MS" w:hAnsi="Comic Sans MS"/>
           <w:sz w:val="44"/>
           <w:szCs w:val="44"/>
         </w:rPr>
-        <w:t>Tic taak bef</w:t>
-      </w:r>
-    </w:p>
-    <w:p>
-      <w:pPr>
+        <w:t xml:space="preserve"> </w:t>
+      </w:r>
+      <w:proofErr w:type="spellStart"/>
+      <w:r>
         <w:rPr>
           <w:rFonts w:ascii="Comic Sans MS" w:hAnsi="Comic Sans MS"/>
           <w:sz w:val="44"/>
           <w:szCs w:val="44"/>
         </w:rPr>
-      </w:pPr>
+        <w:t>taak</w:t>
+      </w:r>
+      <w:proofErr w:type="spellEnd"/>
       <w:r>
         <w:rPr>
           <w:rFonts w:ascii="Comic Sans MS" w:hAnsi="Comic Sans MS"/>
           <w:sz w:val="44"/>
           <w:szCs w:val="44"/>
         </w:rPr>
-        <w:t>Light on megprob</w:t>
-      </w:r>
-    </w:p>
-    <w:p>
-      <w:pPr>
+        <w:t xml:space="preserve"> </w:t>
+      </w:r>
+      <w:proofErr w:type="spellStart"/>
+      <w:r>
         <w:rPr>
           <w:rFonts w:ascii="Comic Sans MS" w:hAnsi="Comic Sans MS"/>
           <w:sz w:val="44"/>
           <w:szCs w:val="44"/>
         </w:rPr>
-      </w:pPr>
-      <w:r>
+        <w:t>bef</w:t>
+      </w:r>
+      <w:proofErr w:type="spellEnd"/>
+    </w:p>
+    <w:p>
+      <w:pPr>
         <w:rPr>
           <w:rFonts w:ascii="Comic Sans MS" w:hAnsi="Comic Sans MS"/>
           <w:sz w:val="44"/>
           <w:szCs w:val="44"/>
         </w:rPr>
-        <w:t>JEGYZET JEGYRE HA NINCS AKKOR  1 EGY</w:t>
-      </w:r>
-    </w:p>
-    <w:p>
-      <w:pPr>
+      </w:pPr>
+      <w:proofErr w:type="spellStart"/>
+      <w:r>
         <w:rPr>
           <w:rFonts w:ascii="Comic Sans MS" w:hAnsi="Comic Sans MS"/>
           <w:sz w:val="44"/>
           <w:szCs w:val="44"/>
         </w:rPr>
-      </w:pPr>
+        <w:t>Light</w:t>
+      </w:r>
+      <w:proofErr w:type="spellEnd"/>
       <w:r>
         <w:rPr>
           <w:rFonts w:ascii="Comic Sans MS" w:hAnsi="Comic Sans MS"/>
           <w:sz w:val="44"/>
           <w:szCs w:val="44"/>
         </w:rPr>
-        <w:t>TUDJ ÖSSZERAKNI ÖNÁLLÓAN EGY REACTOS ALKALMAZÁST (ÁLTALÁNOST)</w:t>
-      </w:r>
-    </w:p>
-    <w:p>
-      <w:pPr>
+        <w:t xml:space="preserve"> </w:t>
+      </w:r>
+      <w:proofErr w:type="spellStart"/>
+      <w:r>
         <w:rPr>
           <w:rFonts w:ascii="Comic Sans MS" w:hAnsi="Comic Sans MS"/>
           <w:sz w:val="44"/>
           <w:szCs w:val="44"/>
         </w:rPr>
-      </w:pPr>
+        <w:t>on</w:t>
+      </w:r>
+      <w:proofErr w:type="spellEnd"/>
       <w:r>
         <w:rPr>
           <w:rFonts w:ascii="Comic Sans MS" w:hAnsi="Comic Sans MS"/>
           <w:sz w:val="44"/>
           <w:szCs w:val="44"/>
         </w:rPr>
-        <w:t>MIN 3 KOMPONENST TUSJON EGYMÁSBA ÁGYAZAÓDNI A ROUTE</w:t>
-      </w:r>
-    </w:p>
-    <w:p>
-      <w:pPr>
+        <w:t xml:space="preserve"> </w:t>
+      </w:r>
+      <w:proofErr w:type="spellStart"/>
+      <w:r>
         <w:rPr>
           <w:rFonts w:ascii="Comic Sans MS" w:hAnsi="Comic Sans MS"/>
           <w:sz w:val="44"/>
           <w:szCs w:val="44"/>
         </w:rPr>
+        <w:t>megprob</w:t>
+      </w:r>
+      <w:proofErr w:type="spellEnd"/>
+    </w:p>
+    <w:p>
+      <w:pPr>
+        <w:rPr>
+          <w:rFonts w:ascii="Comic Sans MS" w:hAnsi="Comic Sans MS"/>
+          <w:sz w:val="44"/>
+          <w:szCs w:val="44"/>
+        </w:rPr>
+      </w:pPr>
+      <w:r>
+        <w:rPr>
+          <w:rFonts w:ascii="Comic Sans MS" w:hAnsi="Comic Sans MS"/>
+          <w:sz w:val="44"/>
+          <w:szCs w:val="44"/>
+        </w:rPr>
+        <w:t xml:space="preserve">JEGYZET </w:t>
+      </w:r>
+      <w:proofErr w:type="gramStart"/>
+      <w:r>
+        <w:rPr>
+          <w:rFonts w:ascii="Comic Sans MS" w:hAnsi="Comic Sans MS"/>
+          <w:sz w:val="44"/>
+          <w:szCs w:val="44"/>
+        </w:rPr>
+        <w:t>JEGYRE</w:t>
+      </w:r>
+      <w:proofErr w:type="gramEnd"/>
+      <w:r>
+        <w:rPr>
+          <w:rFonts w:ascii="Comic Sans MS" w:hAnsi="Comic Sans MS"/>
+          <w:sz w:val="44"/>
+          <w:szCs w:val="44"/>
+        </w:rPr>
+        <w:t xml:space="preserve"> HA NINCS AKKOR  1 EGY</w:t>
+      </w:r>
+    </w:p>
+    <w:p>
+      <w:pPr>
+        <w:rPr>
+          <w:rFonts w:ascii="Comic Sans MS" w:hAnsi="Comic Sans MS"/>
+          <w:sz w:val="44"/>
+          <w:szCs w:val="44"/>
+        </w:rPr>
+      </w:pPr>
+      <w:r>
+        <w:rPr>
+          <w:rFonts w:ascii="Comic Sans MS" w:hAnsi="Comic Sans MS"/>
+          <w:sz w:val="44"/>
+          <w:szCs w:val="44"/>
+        </w:rPr>
+        <w:t>TUDJ ÖSSZERAKNI ÖNÁLLÓAN EGY REACTOS ALKALMAZÁST (ÁLTALÁNOST)</w:t>
+      </w:r>
+    </w:p>
+    <w:p>
+      <w:pPr>
+        <w:rPr>
+          <w:rFonts w:ascii="Comic Sans MS" w:hAnsi="Comic Sans MS"/>
+          <w:sz w:val="44"/>
+          <w:szCs w:val="44"/>
+        </w:rPr>
+      </w:pPr>
+      <w:r>
+        <w:rPr>
+          <w:rFonts w:ascii="Comic Sans MS" w:hAnsi="Comic Sans MS"/>
+          <w:sz w:val="44"/>
+          <w:szCs w:val="44"/>
+        </w:rPr>
+        <w:t>MIN 3 KOMPONENST TUSJON EGYMÁSBA ÁGYAZAÓDNI A ROUTE</w:t>
+      </w:r>
+    </w:p>
+    <w:p>
+      <w:pPr>
+        <w:rPr>
+          <w:rFonts w:ascii="Comic Sans MS" w:hAnsi="Comic Sans MS"/>
+          <w:sz w:val="44"/>
+          <w:szCs w:val="44"/>
+        </w:rPr>
       </w:pPr>
     </w:p>
     <w:p>
@@ -1409,6 +1765,7 @@
           <w:szCs w:val="28"/>
         </w:rPr>
       </w:pPr>
+      <w:proofErr w:type="spellStart"/>
       <w:r>
         <w:rPr>
           <w:rFonts w:ascii="Comic Sans MS" w:hAnsi="Comic Sans MS"/>
@@ -1417,6 +1774,7 @@
         </w:rPr>
         <w:t>git</w:t>
       </w:r>
+      <w:proofErr w:type="spellEnd"/>
     </w:p>
     <w:p>
       <w:pPr>
@@ -1451,31 +1809,34 @@
           <w:szCs w:val="28"/>
         </w:rPr>
       </w:pPr>
+      <w:proofErr w:type="spellStart"/>
       <w:r>
         <w:rPr>
           <w:rFonts w:ascii="Comic Sans MS" w:hAnsi="Comic Sans MS"/>
           <w:sz w:val="28"/>
           <w:szCs w:val="28"/>
         </w:rPr>
-        <w:t>git clone</w:t>
-      </w:r>
-    </w:p>
-    <w:p>
-      <w:pPr>
+        <w:t>git</w:t>
+      </w:r>
+      <w:proofErr w:type="spellEnd"/>
+      <w:r>
         <w:rPr>
           <w:rFonts w:ascii="Comic Sans MS" w:hAnsi="Comic Sans MS"/>
           <w:sz w:val="28"/>
           <w:szCs w:val="28"/>
         </w:rPr>
-      </w:pPr>
+        <w:t xml:space="preserve"> </w:t>
+      </w:r>
+      <w:proofErr w:type="spellStart"/>
       <w:r>
         <w:rPr>
           <w:rFonts w:ascii="Comic Sans MS" w:hAnsi="Comic Sans MS"/>
           <w:sz w:val="28"/>
           <w:szCs w:val="28"/>
         </w:rPr>
-        <w:t>npm install</w:t>
-      </w:r>
+        <w:t>clone</w:t>
+      </w:r>
+      <w:proofErr w:type="spellEnd"/>
     </w:p>
     <w:p>
       <w:pPr>
@@ -1485,39 +1846,104 @@
           <w:szCs w:val="28"/>
         </w:rPr>
       </w:pPr>
-    </w:p>
-    <w:p>
-      <w:pPr>
+      <w:proofErr w:type="spellStart"/>
+      <w:r>
         <w:rPr>
           <w:rFonts w:ascii="Comic Sans MS" w:hAnsi="Comic Sans MS"/>
           <w:sz w:val="28"/>
           <w:szCs w:val="28"/>
         </w:rPr>
-      </w:pPr>
+        <w:t>npm</w:t>
+      </w:r>
+      <w:proofErr w:type="spellEnd"/>
       <w:r>
         <w:rPr>
           <w:rFonts w:ascii="Comic Sans MS" w:hAnsi="Comic Sans MS"/>
           <w:sz w:val="28"/>
           <w:szCs w:val="28"/>
         </w:rPr>
-        <w:t>DOCKER nélkül</w:t>
-      </w:r>
-    </w:p>
-    <w:p>
-      <w:pPr>
+        <w:t xml:space="preserve"> </w:t>
+      </w:r>
+      <w:proofErr w:type="spellStart"/>
+      <w:r>
         <w:rPr>
           <w:rFonts w:ascii="Comic Sans MS" w:hAnsi="Comic Sans MS"/>
           <w:sz w:val="28"/>
           <w:szCs w:val="28"/>
         </w:rPr>
-      </w:pPr>
-      <w:r>
+        <w:t>install</w:t>
+      </w:r>
+      <w:proofErr w:type="spellEnd"/>
+    </w:p>
+    <w:p>
+      <w:pPr>
         <w:rPr>
           <w:rFonts w:ascii="Comic Sans MS" w:hAnsi="Comic Sans MS"/>
           <w:sz w:val="28"/>
           <w:szCs w:val="28"/>
         </w:rPr>
-        <w:t>npm startal kell csak elindítani, nem kell hozzá más</w:t>
+      </w:pPr>
+    </w:p>
+    <w:p>
+      <w:pPr>
+        <w:rPr>
+          <w:rFonts w:ascii="Comic Sans MS" w:hAnsi="Comic Sans MS"/>
+          <w:sz w:val="28"/>
+          <w:szCs w:val="28"/>
+        </w:rPr>
+      </w:pPr>
+      <w:r>
+        <w:rPr>
+          <w:rFonts w:ascii="Comic Sans MS" w:hAnsi="Comic Sans MS"/>
+          <w:sz w:val="28"/>
+          <w:szCs w:val="28"/>
+        </w:rPr>
+        <w:t>DOCKER nélkül</w:t>
+      </w:r>
+    </w:p>
+    <w:p>
+      <w:pPr>
+        <w:rPr>
+          <w:rFonts w:ascii="Comic Sans MS" w:hAnsi="Comic Sans MS"/>
+          <w:sz w:val="28"/>
+          <w:szCs w:val="28"/>
+        </w:rPr>
+      </w:pPr>
+      <w:proofErr w:type="spellStart"/>
+      <w:r>
+        <w:rPr>
+          <w:rFonts w:ascii="Comic Sans MS" w:hAnsi="Comic Sans MS"/>
+          <w:sz w:val="28"/>
+          <w:szCs w:val="28"/>
+        </w:rPr>
+        <w:t>npm</w:t>
+      </w:r>
+      <w:proofErr w:type="spellEnd"/>
+      <w:r>
+        <w:rPr>
+          <w:rFonts w:ascii="Comic Sans MS" w:hAnsi="Comic Sans MS"/>
+          <w:sz w:val="28"/>
+          <w:szCs w:val="28"/>
+        </w:rPr>
+        <w:t xml:space="preserve"> </w:t>
+      </w:r>
+      <w:proofErr w:type="spellStart"/>
+      <w:r>
+        <w:rPr>
+          <w:rFonts w:ascii="Comic Sans MS" w:hAnsi="Comic Sans MS"/>
+          <w:sz w:val="28"/>
+          <w:szCs w:val="28"/>
+        </w:rPr>
+        <w:t>startal</w:t>
+      </w:r>
+      <w:proofErr w:type="spellEnd"/>
+      <w:r>
+        <w:rPr>
+          <w:rFonts w:ascii="Comic Sans MS" w:hAnsi="Comic Sans MS"/>
+          <w:sz w:val="28"/>
+          <w:szCs w:val="28"/>
+        </w:rPr>
+        <w:t xml:space="preserve"> kell csak elindítani, nem kell hozzá más</w:t>
       </w:r>
     </w:p>
     <w:sectPr>

</xml_diff>